<commit_message>
Updated figures and manuscript - standardised all response variables for within year analyses. Added markdown docx template (myref.docx)
</commit_message>
<xml_diff>
--- a/Manuscript/SW_early_life_telomeres_SOM_v9.docx
+++ b/Manuscript/SW_early_life_telomeres_SOM_v9.docx
@@ -5510,6 +5510,11 @@
         </w:tc>
       </w:tr>
     </w:tbl>
+    <w:p>
+      <w:r>
+        <w:t xml:space="preserve">PAGEBREAK</w:t>
+      </w:r>
+    </w:p>
     <w:p>
       <w:r>
         <w:rPr>
@@ -8445,9 +8450,45 @@
     </w:p>
     <w:p>
       <w:r>
+        <w:rPr>
+          <w:b/>
+        </w:rPr>
+        <w:t xml:space="preserve">Figure S2</w:t>
+      </w:r>
+      <w:r>
+        <w:t xml:space="preserve"> </w:t>
+      </w:r>
+      <w:r>
+        <w:t xml:space="preserve">Longitudinal telomere loss (mean</w:t>
+      </w:r>
+      <w:r>
+        <w:t xml:space="preserve"> </w:t>
+      </w:r>
+      <m:oMath>
+        <m:r>
+          <m:rPr>
+            <m:sty m:val="p"/>
+          </m:rPr>
+          <m:t>±</m:t>
+        </m:r>
+      </m:oMath>
+      <w:r>
+        <w:t xml:space="preserve"> </w:t>
+      </w:r>
+      <w:r>
+        <w:t xml:space="preserve">s.e.) in juvenile Seychelles warblers. Telomere loss a standardised and corrected value (see methods for details) based on rates of lost between the sampling event of birds as a juvnile, and the first available sampling as an adult. Values above zero indicate telomere shortening in early life.</w:t>
+      </w:r>
+    </w:p>
+    <w:p>
+      <w:r>
+        <w:t xml:space="preserve">PAGEBREAK</w:t>
+      </w:r>
+    </w:p>
+    <w:p>
+      <w:r>
         <w:drawing>
           <wp:inline>
-            <wp:extent cx="3695700" cy="3695700"/>
+            <wp:extent cx="4610100" cy="8305800"/>
             <wp:effectExtent b="0" l="0" r="0" t="0"/>
             <wp:docPr descr="" id="1" name="Picture"/>
             <a:graphic>
@@ -8468,7 +8509,7 @@
                   <pic:spPr bwMode="auto">
                     <a:xfrm>
                       <a:off x="0" y="0"/>
-                      <a:ext cx="3695700" cy="3695700"/>
+                      <a:ext cx="4610100" cy="8305800"/>
                     </a:xfrm>
                     <a:prstGeom prst="rect">
                       <a:avLst/>
@@ -8498,24 +8539,34 @@
         <w:t xml:space="preserve"> </w:t>
       </w:r>
       <w:r>
-        <w:t xml:space="preserve">Cross-sectional juvenile telomere length (mean</w:t>
+        <w:t xml:space="preserve">Factors affecting telomere length in Seychelles warbler fledglings</w:t>
       </w:r>
       <w:r>
         <w:t xml:space="preserve"> </w:t>
       </w:r>
-      <m:oMath>
-        <m:r>
-          <m:rPr>
-            <m:sty m:val="p"/>
-          </m:rPr>
-          <m:t>±</m:t>
-        </m:r>
-      </m:oMath>
+      <w:r>
+        <w:rPr>
+          <w:b/>
+        </w:rPr>
+        <w:t xml:space="preserve">(A)</w:t>
+      </w:r>
       <w:r>
         <w:t xml:space="preserve"> </w:t>
       </w:r>
       <w:r>
-        <w:t xml:space="preserve">s.e.) across birth years in Seychelles warblers</w:t>
+        <w:t xml:space="preserve">and subadults</w:t>
+      </w:r>
+      <w:r>
+        <w:t xml:space="preserve"> </w:t>
+      </w:r>
+      <w:r>
+        <w:rPr>
+          <w:b/>
+        </w:rPr>
+        <w:t xml:space="preserve">(B)</w:t>
+      </w:r>
+      <w:r>
+        <w:t xml:space="preserve">. Points and error bars represent model averaged estimates and 95% confidence intervals for all explanatory terms used in a linear model with telomere length as the response variable. Numbers in brackets are the relative importance of each term in the top model set (see main text for details; Food av. = annual food availability, TQ = territory quality).</w:t>
       </w:r>
     </w:p>
     <w:sectPr/>
@@ -8611,7 +8662,7 @@
     </w:lvl>
   </w:abstractNum>
   <w:abstractNum w:abstractNumId="990">
-    <w:nsid w:val="22f8d43d"/>
+    <w:nsid w:val="bd791fbc"/>
     <w:multiLevelType w:val="multilevel"/>
     <w:lvl w:ilvl="0">
       <w:numFmt w:val="bullet"/>

</xml_diff>